<commit_message>
Download the total available charts in the webpage.
See: #22
</commit_message>
<xml_diff>
--- a/docs_changed/GaN_North_2022_ActivityGuide_Bootes/GaN_2022_ActivityGuide_Bootes_Serbian.docx
+++ b/docs_changed/GaN_North_2022_ActivityGuide_Bootes/GaN_2022_ActivityGuide_Bootes_Serbian.docx
@@ -162,7 +162,7 @@
         <w:rPr>
           <w:rStyle w:val="GaNStyle"/>
         </w:rPr>
-        <w:t>Сазвежђе Сазвежђе Боотес током 2022. године посматрамо 14-23. мај, 13-22. јун, 12-21. јул.</w:t>
+        <w:t>Сазвежђе Боотес цонстеллатион током 2022. године посматрамо 14-23. мај, 13-22. јун, 12-21. јул.</w:t>
       </w:r>
     </w:p>
     <w:p>
@@ -181,7 +181,7 @@
         <w:rPr>
           <w:rStyle w:val="GaNParagraph"/>
         </w:rPr>
-        <w:t>Ви сте учесници глобалног посматрачког пројекта, који има за циљ да одреди колико је светлосно загађене у средини у којој живите. Посматрајући звезде унутар  Сазвежђе Боотес и упоређујући их са приложеним звезданим картама, посматрачи широм света могу на практичном примеру да увиде колико је светлосно загађење у њиховој средини. Кроз учешће у овом пројекту, допринећете целовитијем сагледавању глобалног проблема.</w:t>
+        <w:t>Ви сте учесници глобалног посматрачког пројекта, који има за циљ да одреди колико је светлосно загађене у средини у којој живите. Посматрајући звезде унутар  Боотес цонстеллатион и упоређујући их са приложеним звезданим картама, посматрачи широм света могу на практичном примеру да увиде колико је светлосно загађење у њиховој средини. Кроз учешће у овом пројекту, допринећете целовитијем сагледавању глобалног проблема.</w:t>
       </w:r>
     </w:p>
     <w:p>
@@ -2726,7 +2726,7 @@
         <w:rPr>
           <w:rStyle w:val="GaNStyle"/>
         </w:rPr>
-        <w:t>Сазвежђе Сазвежђе Боотес током 2022. године посматрамо 14-23. мај, 13-22. јун, 12-21. јул.</w:t>
+        <w:t>Сазвежђе Боотес цонстеллатион током 2022. године посматрамо 14-23. мај, 13-22. јун, 12-21. јул.</w:t>
       </w:r>
     </w:p>
     <w:p>
@@ -3836,7 +3836,7 @@
         <w:rPr>
           <w:rStyle w:val="GaNStyle"/>
         </w:rPr>
-        <w:t>Сазвежђе Сазвежђе Боотес током 2022. године посматрамо 14-23. мај, 13-22. јун, 12-21. јул.</w:t>
+        <w:t>Сазвежђе Боотес цонстеллатион током 2022. године посматрамо 14-23. мај, 13-22. јун, 12-21. јул.</w:t>
       </w:r>
     </w:p>
     <w:p>
@@ -4824,7 +4824,7 @@
         <w:rPr>
           <w:rStyle w:val="GaNStyle"/>
         </w:rPr>
-        <w:t>Сазвежђе Сазвежђе Боотес током 2022. године посматрамо 14-23. мај, 13-22. јун, 12-21. јул.</w:t>
+        <w:t>Сазвежђе Боотес цонстеллатион током 2022. године посматрамо 14-23. мај, 13-22. јун, 12-21. јул.</w:t>
       </w:r>
     </w:p>
     <w:p>

</xml_diff>